<commit_message>
Envié el examen de Pseudocódigo
</commit_message>
<xml_diff>
--- a/DiagramasDeFlujo_Jayaro_Alvarez_EduardoEnrique_1TSM1.docx
+++ b/DiagramasDeFlujo_Jayaro_Alvarez_EduardoEnrique_1TSM1.docx
@@ -4,6 +4,7 @@
   <w:body>
     <w:p>
       <w:pPr>
+        <w:outlineLvl w:val="0"/>
         <w:rPr>
           <w:rFonts w:ascii="Arial" w:hAnsi="Arial" w:cs="Arial"/>
           <w:color w:val="3C4043"/>
@@ -195,12 +196,37 @@
                                   <w:lang w:val="es-ES"/>
                                 </w:rPr>
                               </w:pPr>
+                              <w:proofErr w:type="spellStart"/>
                               <w:r>
                                 <w:rPr>
                                   <w:color w:val="000000" w:themeColor="text1"/>
                                   <w:lang w:val="es-ES"/>
                                 </w:rPr>
-                                <w:t>ladoA, ladoB,</w:t>
+                                <w:t>ladoA</w:t>
+                              </w:r>
+                              <w:proofErr w:type="spellEnd"/>
+                              <w:r>
+                                <w:rPr>
+                                  <w:color w:val="000000" w:themeColor="text1"/>
+                                  <w:lang w:val="es-ES"/>
+                                </w:rPr>
+                                <w:t xml:space="preserve">, </w:t>
+                              </w:r>
+                              <w:proofErr w:type="spellStart"/>
+                              <w:r>
+                                <w:rPr>
+                                  <w:color w:val="000000" w:themeColor="text1"/>
+                                  <w:lang w:val="es-ES"/>
+                                </w:rPr>
+                                <w:t>ladoB</w:t>
+                              </w:r>
+                              <w:proofErr w:type="spellEnd"/>
+                              <w:r>
+                                <w:rPr>
+                                  <w:color w:val="000000" w:themeColor="text1"/>
+                                  <w:lang w:val="es-ES"/>
+                                </w:rPr>
+                                <w:t>,</w:t>
                               </w:r>
                               <w:r>
                                 <w:rPr>
@@ -209,6 +235,7 @@
                                 </w:rPr>
                                 <w:t xml:space="preserve"> </w:t>
                               </w:r>
+                              <w:proofErr w:type="spellStart"/>
                               <w:r>
                                 <w:rPr>
                                   <w:color w:val="000000" w:themeColor="text1"/>
@@ -216,6 +243,7 @@
                                 </w:rPr>
                                 <w:t>ladoC</w:t>
                               </w:r>
+                              <w:proofErr w:type="spellEnd"/>
                             </w:p>
                             <w:p>
                               <w:pPr>
@@ -343,6 +371,7 @@
                                   <w:lang w:val="es-ES"/>
                                 </w:rPr>
                               </w:pPr>
+                              <w:proofErr w:type="spellStart"/>
                               <w:r>
                                 <w:rPr>
                                   <w:color w:val="000000" w:themeColor="text1"/>
@@ -357,13 +386,50 @@
                                 </w:rPr>
                                 <w:t>P</w:t>
                               </w:r>
+                              <w:proofErr w:type="spellEnd"/>
                               <w:r>
                                 <w:rPr>
                                   <w:rFonts w:cstheme="minorHAnsi"/>
                                   <w:color w:val="000000" w:themeColor="text1"/>
                                   <w:lang w:val="es-ES"/>
                                 </w:rPr>
-                                <w:t>&lt;-(ladoA+ladoB+ladoC)/2</w:t>
+                                <w:t>&lt;-(</w:t>
+                              </w:r>
+                              <w:proofErr w:type="spellStart"/>
+                              <w:r>
+                                <w:rPr>
+                                  <w:rFonts w:cstheme="minorHAnsi"/>
+                                  <w:color w:val="000000" w:themeColor="text1"/>
+                                  <w:lang w:val="es-ES"/>
+                                </w:rPr>
+                                <w:t>ladoA+ladoB+</w:t>
+                              </w:r>
+                              <w:proofErr w:type="gramStart"/>
+                              <w:r>
+                                <w:rPr>
+                                  <w:rFonts w:cstheme="minorHAnsi"/>
+                                  <w:color w:val="000000" w:themeColor="text1"/>
+                                  <w:lang w:val="es-ES"/>
+                                </w:rPr>
+                                <w:t>ladoC</w:t>
+                              </w:r>
+                              <w:proofErr w:type="spellEnd"/>
+                              <w:r>
+                                <w:rPr>
+                                  <w:rFonts w:cstheme="minorHAnsi"/>
+                                  <w:color w:val="000000" w:themeColor="text1"/>
+                                  <w:lang w:val="es-ES"/>
+                                </w:rPr>
+                                <w:t>)/</w:t>
+                              </w:r>
+                              <w:proofErr w:type="gramEnd"/>
+                              <w:r>
+                                <w:rPr>
+                                  <w:rFonts w:cstheme="minorHAnsi"/>
+                                  <w:color w:val="000000" w:themeColor="text1"/>
+                                  <w:lang w:val="es-ES"/>
+                                </w:rPr>
+                                <w:t>2</w:t>
                               </w:r>
                             </w:p>
                             <w:p>
@@ -373,6 +439,7 @@
                                   <w:lang w:val="es-ES"/>
                                 </w:rPr>
                               </w:pPr>
+                              <w:proofErr w:type="spellStart"/>
                               <w:r>
                                 <w:rPr>
                                   <w:rFonts w:cstheme="minorHAnsi"/>
@@ -381,13 +448,49 @@
                                 </w:rPr>
                                 <w:t>area</w:t>
                               </w:r>
+                              <w:proofErr w:type="spellEnd"/>
                               <w:r>
                                 <w:rPr>
                                   <w:rFonts w:cstheme="minorHAnsi"/>
                                   <w:color w:val="000000" w:themeColor="text1"/>
                                   <w:lang w:val="es-ES"/>
                                 </w:rPr>
-                                <w:t>&lt;-(s</w:t>
+                                <w:t>&lt;-(</w:t>
+                              </w:r>
+                              <w:proofErr w:type="spellStart"/>
+                              <w:r>
+                                <w:rPr>
+                                  <w:rFonts w:cstheme="minorHAnsi"/>
+                                  <w:color w:val="000000" w:themeColor="text1"/>
+                                  <w:lang w:val="es-ES"/>
+                                </w:rPr>
+                                <w:t>s</w:t>
+                              </w:r>
+                              <w:r>
+                                <w:rPr>
+                                  <w:rFonts w:cstheme="minorHAnsi"/>
+                                  <w:color w:val="000000" w:themeColor="text1"/>
+                                  <w:lang w:val="es-ES"/>
+                                </w:rPr>
+                                <w:t>P</w:t>
+                              </w:r>
+                              <w:proofErr w:type="spellEnd"/>
+                              <w:r>
+                                <w:rPr>
+                                  <w:rFonts w:cstheme="minorHAnsi"/>
+                                  <w:color w:val="000000" w:themeColor="text1"/>
+                                  <w:lang w:val="es-ES"/>
+                                </w:rPr>
+                                <w:t>*(</w:t>
+                              </w:r>
+                              <w:proofErr w:type="spellStart"/>
+                              <w:r>
+                                <w:rPr>
+                                  <w:rFonts w:cstheme="minorHAnsi"/>
+                                  <w:color w:val="000000" w:themeColor="text1"/>
+                                  <w:lang w:val="es-ES"/>
+                                </w:rPr>
+                                <w:t>s</w:t>
                               </w:r>
                               <w:r>
                                 <w:rPr>
@@ -403,7 +506,43 @@
                                   <w:color w:val="000000" w:themeColor="text1"/>
                                   <w:lang w:val="es-ES"/>
                                 </w:rPr>
-                                <w:t>*(s</w:t>
+                                <w:t>-</w:t>
+                              </w:r>
+                              <w:proofErr w:type="gramStart"/>
+                              <w:r>
+                                <w:rPr>
+                                  <w:rFonts w:cstheme="minorHAnsi"/>
+                                  <w:color w:val="000000" w:themeColor="text1"/>
+                                  <w:lang w:val="es-ES"/>
+                                </w:rPr>
+                                <w:t>ladoA</w:t>
+                              </w:r>
+                              <w:proofErr w:type="spellEnd"/>
+                              <w:r>
+                                <w:rPr>
+                                  <w:rFonts w:cstheme="minorHAnsi"/>
+                                  <w:color w:val="000000" w:themeColor="text1"/>
+                                  <w:lang w:val="es-ES"/>
+                                </w:rPr>
+                                <w:t>)*</w:t>
+                              </w:r>
+                              <w:proofErr w:type="gramEnd"/>
+                              <w:r>
+                                <w:rPr>
+                                  <w:rFonts w:cstheme="minorHAnsi"/>
+                                  <w:color w:val="000000" w:themeColor="text1"/>
+                                  <w:lang w:val="es-ES"/>
+                                </w:rPr>
+                                <w:t>(</w:t>
+                              </w:r>
+                              <w:proofErr w:type="spellStart"/>
+                              <w:r>
+                                <w:rPr>
+                                  <w:rFonts w:cstheme="minorHAnsi"/>
+                                  <w:color w:val="000000" w:themeColor="text1"/>
+                                  <w:lang w:val="es-ES"/>
+                                </w:rPr>
+                                <w:t>s</w:t>
                               </w:r>
                               <w:r>
                                 <w:rPr>
@@ -419,7 +558,33 @@
                                   <w:color w:val="000000" w:themeColor="text1"/>
                                   <w:lang w:val="es-ES"/>
                                 </w:rPr>
-                                <w:t>-ladoA)*(s</w:t>
+                                <w:t>-ladoB</w:t>
+                              </w:r>
+                              <w:proofErr w:type="spellEnd"/>
+                              <w:r>
+                                <w:rPr>
+                                  <w:rFonts w:cstheme="minorHAnsi"/>
+                                  <w:color w:val="000000" w:themeColor="text1"/>
+                                  <w:lang w:val="es-ES"/>
+                                </w:rPr>
+                                <w:t>)*</w:t>
+                              </w:r>
+                              <w:r>
+                                <w:rPr>
+                                  <w:rFonts w:cstheme="minorHAnsi"/>
+                                  <w:color w:val="000000" w:themeColor="text1"/>
+                                  <w:lang w:val="es-ES"/>
+                                </w:rPr>
+                                <w:t>(</w:t>
+                              </w:r>
+                              <w:proofErr w:type="spellStart"/>
+                              <w:r>
+                                <w:rPr>
+                                  <w:rFonts w:cstheme="minorHAnsi"/>
+                                  <w:color w:val="000000" w:themeColor="text1"/>
+                                  <w:lang w:val="es-ES"/>
+                                </w:rPr>
+                                <w:t>s</w:t>
                               </w:r>
                               <w:r>
                                 <w:rPr>
@@ -435,31 +600,16 @@
                                   <w:color w:val="000000" w:themeColor="text1"/>
                                   <w:lang w:val="es-ES"/>
                                 </w:rPr>
-                                <w:t>-ladoB)*</w:t>
+                                <w:t>-ladoC</w:t>
                               </w:r>
+                              <w:proofErr w:type="spellEnd"/>
                               <w:r>
                                 <w:rPr>
                                   <w:rFonts w:cstheme="minorHAnsi"/>
                                   <w:color w:val="000000" w:themeColor="text1"/>
                                   <w:lang w:val="es-ES"/>
                                 </w:rPr>
-                                <w:t>(s</w:t>
-                              </w:r>
-                              <w:r>
-                                <w:rPr>
-                                  <w:rFonts w:cstheme="minorHAnsi"/>
-                                  <w:color w:val="000000" w:themeColor="text1"/>
-                                  <w:lang w:val="es-ES"/>
-                                </w:rPr>
-                                <w:t>P</w:t>
-                              </w:r>
-                              <w:r>
-                                <w:rPr>
-                                  <w:rFonts w:cstheme="minorHAnsi"/>
-                                  <w:color w:val="000000" w:themeColor="text1"/>
-                                  <w:lang w:val="es-ES"/>
-                                </w:rPr>
-                                <w:t>-ladoC))^(1/2)</w:t>
+                                <w:t>))^(1/2)</w:t>
                               </w:r>
                             </w:p>
                           </w:txbxContent>
@@ -528,7 +678,15 @@
                                   <w:color w:val="000000" w:themeColor="text1"/>
                                   <w:lang w:val="es-ES"/>
                                 </w:rPr>
-                                <w:t xml:space="preserve">El área del triángulo es: </w:t>
+                                <w:t>El área del triángulo es</w:t>
+                              </w:r>
+                              <w:proofErr w:type="gramStart"/>
+                              <w:r>
+                                <w:rPr>
+                                  <w:color w:val="000000" w:themeColor="text1"/>
+                                  <w:lang w:val="es-ES"/>
+                                </w:rPr>
+                                <w:t xml:space="preserve">: </w:t>
                               </w:r>
                               <w:r>
                                 <w:rPr>
@@ -537,6 +695,7 @@
                                 </w:rPr>
                                 <w:t>”</w:t>
                               </w:r>
+                              <w:proofErr w:type="gramEnd"/>
                               <w:r>
                                 <w:rPr>
                                   <w:color w:val="000000" w:themeColor="text1"/>
@@ -544,6 +703,7 @@
                                 </w:rPr>
                                 <w:t xml:space="preserve">, </w:t>
                               </w:r>
+                              <w:proofErr w:type="spellStart"/>
                               <w:r>
                                 <w:rPr>
                                   <w:b/>
@@ -562,6 +722,7 @@
                                 </w:rPr>
                                 <w:t>rea</w:t>
                               </w:r>
+                              <w:proofErr w:type="spellEnd"/>
                               <w:r>
                                 <w:rPr>
                                   <w:color w:val="000000" w:themeColor="text1"/>
@@ -1110,6 +1271,7 @@
       <w:r>
         <w:rPr>
           <w:rFonts w:ascii="Arial" w:hAnsi="Arial" w:cs="Arial"/>
+          <w:noProof/>
           <w:color w:val="3C4043"/>
           <w:spacing w:val="3"/>
           <w:sz w:val="21"/>
@@ -1188,6 +1350,7 @@
       <w:r>
         <w:rPr>
           <w:rFonts w:ascii="Arial" w:hAnsi="Arial" w:cs="Arial"/>
+          <w:noProof/>
           <w:color w:val="3C4043"/>
           <w:spacing w:val="3"/>
           <w:sz w:val="21"/>
@@ -1262,6 +1425,7 @@
       <w:r>
         <w:rPr>
           <w:rFonts w:ascii="Arial" w:hAnsi="Arial" w:cs="Arial"/>
+          <w:noProof/>
           <w:color w:val="3C4043"/>
           <w:spacing w:val="3"/>
           <w:sz w:val="21"/>
@@ -1336,6 +1500,7 @@
       <w:r>
         <w:rPr>
           <w:rFonts w:ascii="Arial" w:hAnsi="Arial" w:cs="Arial"/>
+          <w:noProof/>
           <w:color w:val="3C4043"/>
           <w:spacing w:val="3"/>
           <w:sz w:val="21"/>
@@ -1420,6 +1585,7 @@
     </w:p>
     <w:p>
       <w:pPr>
+        <w:outlineLvl w:val="0"/>
         <w:rPr>
           <w:rFonts w:ascii="Arial" w:hAnsi="Arial" w:cs="Arial"/>
           <w:color w:val="3C4043"/>
@@ -1542,6 +1708,7 @@
                                 <w:lang w:val="es-MX"/>
                               </w:rPr>
                             </w:pPr>
+                            <w:proofErr w:type="spellStart"/>
                             <w:r>
                               <w:rPr>
                                 <w:color w:val="0D0D0D" w:themeColor="text1" w:themeTint="F2"/>
@@ -1556,6 +1723,7 @@
                               </w:rPr>
                               <w:t>pp</w:t>
                             </w:r>
+                            <w:proofErr w:type="spellEnd"/>
                             <w:r>
                               <w:rPr>
                                 <w:color w:val="0D0D0D" w:themeColor="text1" w:themeTint="F2"/>
@@ -1611,6 +1779,7 @@
                               </w:rPr>
                               <w:t>pago&lt;-asiste*</w:t>
                             </w:r>
+                            <w:proofErr w:type="spellStart"/>
                             <w:r>
                               <w:rPr>
                                 <w:color w:val="0D0D0D" w:themeColor="text1" w:themeTint="F2"/>
@@ -1625,6 +1794,7 @@
                               </w:rPr>
                               <w:t>+cuota</w:t>
                             </w:r>
+                            <w:proofErr w:type="spellEnd"/>
                           </w:p>
                         </w:txbxContent>
                       </wps:txbx>
@@ -2043,14 +2213,30 @@
                                 <w:color w:val="0D0D0D" w:themeColor="text1" w:themeTint="F2"/>
                                 <w:lang w:val="es-MX"/>
                               </w:rPr>
-                              <w:t xml:space="preserve"> es: </w:t>
-                            </w:r>
-                            <w:r>
-                              <w:rPr>
-                                <w:color w:val="0D0D0D" w:themeColor="text1" w:themeTint="F2"/>
-                                <w:lang w:val="es-MX"/>
-                              </w:rPr>
-                              <w:t xml:space="preserve">”, </w:t>
+                              <w:t xml:space="preserve"> es</w:t>
+                            </w:r>
+                            <w:proofErr w:type="gramStart"/>
+                            <w:r>
+                              <w:rPr>
+                                <w:color w:val="0D0D0D" w:themeColor="text1" w:themeTint="F2"/>
+                                <w:lang w:val="es-MX"/>
+                              </w:rPr>
+                              <w:t xml:space="preserve">: </w:t>
+                            </w:r>
+                            <w:r>
+                              <w:rPr>
+                                <w:color w:val="0D0D0D" w:themeColor="text1" w:themeTint="F2"/>
+                                <w:lang w:val="es-MX"/>
+                              </w:rPr>
+                              <w:t>”</w:t>
+                            </w:r>
+                            <w:proofErr w:type="gramEnd"/>
+                            <w:r>
+                              <w:rPr>
+                                <w:color w:val="0D0D0D" w:themeColor="text1" w:themeTint="F2"/>
+                                <w:lang w:val="es-MX"/>
+                              </w:rPr>
+                              <w:t xml:space="preserve">, </w:t>
                             </w:r>
                             <w:r>
                               <w:rPr>
@@ -2793,6 +2979,7 @@
     </w:p>
     <w:p>
       <w:pPr>
+        <w:outlineLvl w:val="0"/>
         <w:rPr>
           <w:rFonts w:ascii="Arial" w:hAnsi="Arial" w:cs="Arial"/>
           <w:color w:val="3C4043"/>
@@ -2900,6 +3087,7 @@
       <w:r>
         <w:rPr>
           <w:rFonts w:ascii="Arial" w:hAnsi="Arial" w:cs="Arial"/>
+          <w:noProof/>
           <w:color w:val="3C4043"/>
           <w:spacing w:val="3"/>
           <w:sz w:val="21"/>
@@ -2973,6 +3161,7 @@
       <w:r>
         <w:rPr>
           <w:rFonts w:ascii="Arial" w:hAnsi="Arial" w:cs="Arial"/>
+          <w:noProof/>
           <w:color w:val="3C4043"/>
           <w:spacing w:val="3"/>
           <w:sz w:val="21"/>
@@ -3067,6 +3256,7 @@
                               </w:rPr>
                               <w:t xml:space="preserve"> de</w:t>
                             </w:r>
+                            <w:proofErr w:type="gramStart"/>
                             <w:r>
                               <w:rPr>
                                 <w:color w:val="0D0D0D" w:themeColor="text1" w:themeTint="F2"/>
@@ -3079,7 +3269,15 @@
                                 <w:color w:val="0D0D0D" w:themeColor="text1" w:themeTint="F2"/>
                                 <w:lang w:val="es-MX"/>
                               </w:rPr>
-                              <w:t xml:space="preserve">”, </w:t>
+                              <w:t>”</w:t>
+                            </w:r>
+                            <w:proofErr w:type="gramEnd"/>
+                            <w:r>
+                              <w:rPr>
+                                <w:color w:val="0D0D0D" w:themeColor="text1" w:themeTint="F2"/>
+                                <w:lang w:val="es-MX"/>
+                              </w:rPr>
+                              <w:t xml:space="preserve">, </w:t>
                             </w:r>
                             <w:r>
                               <w:rPr>
@@ -3200,6 +3398,7 @@
       <w:r>
         <w:rPr>
           <w:rFonts w:ascii="Arial" w:hAnsi="Arial" w:cs="Arial"/>
+          <w:noProof/>
           <w:color w:val="3C4043"/>
           <w:spacing w:val="3"/>
           <w:sz w:val="21"/>
@@ -3273,6 +3472,7 @@
       <w:r>
         <w:rPr>
           <w:rFonts w:ascii="Arial" w:hAnsi="Arial" w:cs="Arial"/>
+          <w:noProof/>
           <w:color w:val="3C4043"/>
           <w:spacing w:val="3"/>
           <w:sz w:val="21"/>
@@ -3405,6 +3605,7 @@
       <w:r>
         <w:rPr>
           <w:rFonts w:ascii="Arial" w:hAnsi="Arial" w:cs="Arial"/>
+          <w:noProof/>
           <w:color w:val="3C4043"/>
           <w:spacing w:val="3"/>
           <w:sz w:val="21"/>
@@ -3472,6 +3673,7 @@
                                 <w:lang w:val="es-MX"/>
                               </w:rPr>
                             </w:pPr>
+                            <w:proofErr w:type="spellStart"/>
                             <w:r>
                               <w:rPr>
                                 <w:color w:val="0D0D0D" w:themeColor="text1" w:themeTint="F2"/>
@@ -3479,6 +3681,7 @@
                               </w:rPr>
                               <w:t>iva</w:t>
                             </w:r>
+                            <w:proofErr w:type="spellEnd"/>
                             <w:r>
                               <w:rPr>
                                 <w:color w:val="0D0D0D" w:themeColor="text1" w:themeTint="F2"/>
@@ -3523,6 +3726,7 @@
                               </w:rPr>
                               <w:t xml:space="preserve"> </w:t>
                             </w:r>
+                            <w:proofErr w:type="spellStart"/>
                             <w:r>
                               <w:rPr>
                                 <w:color w:val="0D0D0D" w:themeColor="text1" w:themeTint="F2"/>
@@ -3530,6 +3734,7 @@
                               </w:rPr>
                               <w:t>pKilo</w:t>
                             </w:r>
+                            <w:proofErr w:type="spellEnd"/>
                             <w:r>
                               <w:rPr>
                                 <w:color w:val="0D0D0D" w:themeColor="text1" w:themeTint="F2"/>
@@ -3588,33 +3793,21 @@
                               </w:rPr>
                               <w:t xml:space="preserve"> </w:t>
                             </w:r>
-                            <w:r>
-                              <w:rPr>
-                                <w:color w:val="0D0D0D" w:themeColor="text1" w:themeTint="F2"/>
-                                <w:lang w:val="es-MX"/>
-                              </w:rPr>
-                              <w:t>p</w:t>
-                            </w:r>
-                            <w:r>
-                              <w:rPr>
-                                <w:color w:val="0D0D0D" w:themeColor="text1" w:themeTint="F2"/>
-                                <w:lang w:val="es-MX"/>
-                              </w:rPr>
-                              <w:t>Fruta</w:t>
-                            </w:r>
-                            <w:r>
-                              <w:rPr>
-                                <w:color w:val="0D0D0D" w:themeColor="text1" w:themeTint="F2"/>
-                                <w:lang w:val="es-MX"/>
-                              </w:rPr>
-                              <w:t>&lt;-</w:t>
-                            </w:r>
-                            <w:r>
-                              <w:rPr>
-                                <w:color w:val="0D0D0D" w:themeColor="text1" w:themeTint="F2"/>
-                                <w:lang w:val="es-MX"/>
-                              </w:rPr>
-                              <w:t>20</w:t>
+                            <w:proofErr w:type="spellStart"/>
+                            <w:r>
+                              <w:rPr>
+                                <w:color w:val="0D0D0D" w:themeColor="text1" w:themeTint="F2"/>
+                                <w:lang w:val="es-MX"/>
+                              </w:rPr>
+                              <w:t>pFruta</w:t>
+                            </w:r>
+                            <w:proofErr w:type="spellEnd"/>
+                            <w:r>
+                              <w:rPr>
+                                <w:color w:val="0D0D0D" w:themeColor="text1" w:themeTint="F2"/>
+                                <w:lang w:val="es-MX"/>
+                              </w:rPr>
+                              <w:t>&lt;-20</w:t>
                             </w:r>
                             <w:r>
                               <w:rPr>
@@ -3682,8 +3875,58 @@
                                 <w:color w:val="0D0D0D" w:themeColor="text1" w:themeTint="F2"/>
                                 <w:lang w:val="es-MX"/>
                               </w:rPr>
-                              <w:t>((peso*pKilo)+(fruta*pFruta))*iva</w:t>
-                            </w:r>
+                              <w:t>((peso*</w:t>
+                            </w:r>
+                            <w:proofErr w:type="spellStart"/>
+                            <w:proofErr w:type="gramStart"/>
+                            <w:r>
+                              <w:rPr>
+                                <w:color w:val="0D0D0D" w:themeColor="text1" w:themeTint="F2"/>
+                                <w:lang w:val="es-MX"/>
+                              </w:rPr>
+                              <w:t>pKilo</w:t>
+                            </w:r>
+                            <w:proofErr w:type="spellEnd"/>
+                            <w:r>
+                              <w:rPr>
+                                <w:color w:val="0D0D0D" w:themeColor="text1" w:themeTint="F2"/>
+                                <w:lang w:val="es-MX"/>
+                              </w:rPr>
+                              <w:t>)+</w:t>
+                            </w:r>
+                            <w:proofErr w:type="gramEnd"/>
+                            <w:r>
+                              <w:rPr>
+                                <w:color w:val="0D0D0D" w:themeColor="text1" w:themeTint="F2"/>
+                                <w:lang w:val="es-MX"/>
+                              </w:rPr>
+                              <w:t>(fruta*</w:t>
+                            </w:r>
+                            <w:proofErr w:type="spellStart"/>
+                            <w:r>
+                              <w:rPr>
+                                <w:color w:val="0D0D0D" w:themeColor="text1" w:themeTint="F2"/>
+                                <w:lang w:val="es-MX"/>
+                              </w:rPr>
+                              <w:t>pFruta</w:t>
+                            </w:r>
+                            <w:proofErr w:type="spellEnd"/>
+                            <w:r>
+                              <w:rPr>
+                                <w:color w:val="0D0D0D" w:themeColor="text1" w:themeTint="F2"/>
+                                <w:lang w:val="es-MX"/>
+                              </w:rPr>
+                              <w:t>))*</w:t>
+                            </w:r>
+                            <w:proofErr w:type="spellStart"/>
+                            <w:r>
+                              <w:rPr>
+                                <w:color w:val="0D0D0D" w:themeColor="text1" w:themeTint="F2"/>
+                                <w:lang w:val="es-MX"/>
+                              </w:rPr>
+                              <w:t>iva</w:t>
+                            </w:r>
+                            <w:proofErr w:type="spellEnd"/>
                           </w:p>
                         </w:txbxContent>
                       </wps:txbx>
@@ -3943,6 +4186,7 @@
       <w:r>
         <w:rPr>
           <w:rFonts w:ascii="Arial" w:hAnsi="Arial" w:cs="Arial"/>
+          <w:noProof/>
           <w:color w:val="3C4043"/>
           <w:spacing w:val="3"/>
           <w:sz w:val="21"/>
@@ -4016,6 +4260,7 @@
       <w:r>
         <w:rPr>
           <w:rFonts w:ascii="Arial" w:hAnsi="Arial" w:cs="Arial"/>
+          <w:noProof/>
           <w:color w:val="3C4043"/>
           <w:spacing w:val="3"/>
           <w:sz w:val="21"/>
@@ -4141,6 +4386,7 @@
       <w:r>
         <w:rPr>
           <w:rFonts w:ascii="Arial" w:hAnsi="Arial" w:cs="Arial"/>
+          <w:noProof/>
           <w:color w:val="3C4043"/>
           <w:spacing w:val="3"/>
           <w:sz w:val="21"/>
@@ -4214,6 +4460,7 @@
       <w:r>
         <w:rPr>
           <w:rFonts w:ascii="Arial" w:hAnsi="Arial" w:cs="Arial"/>
+          <w:noProof/>
           <w:color w:val="3C4043"/>
           <w:spacing w:val="3"/>
           <w:sz w:val="21"/>
@@ -4430,6 +4677,7 @@
     </w:p>
     <w:p>
       <w:pPr>
+        <w:outlineLvl w:val="0"/>
         <w:rPr>
           <w:rFonts w:ascii="Arial" w:hAnsi="Arial" w:cs="Arial"/>
           <w:color w:val="3C4043"/>
@@ -4590,6 +4838,7 @@
       <w:r>
         <w:rPr>
           <w:rFonts w:ascii="Arial" w:hAnsi="Arial" w:cs="Arial"/>
+          <w:noProof/>
           <w:color w:val="3C4043"/>
           <w:spacing w:val="3"/>
           <w:sz w:val="21"/>
@@ -4657,6 +4906,7 @@
                                 <w:lang w:val="es-MX"/>
                               </w:rPr>
                             </w:pPr>
+                            <w:proofErr w:type="spellStart"/>
                             <w:r>
                               <w:rPr>
                                 <w:color w:val="0D0D0D" w:themeColor="text1" w:themeTint="F2"/>
@@ -4664,6 +4914,7 @@
                               </w:rPr>
                               <w:t>lapiz</w:t>
                             </w:r>
+                            <w:proofErr w:type="spellEnd"/>
                             <w:r>
                               <w:rPr>
                                 <w:color w:val="0D0D0D" w:themeColor="text1" w:themeTint="F2"/>
@@ -4727,6 +4978,7 @@
                               </w:rPr>
                               <w:t xml:space="preserve">; </w:t>
                             </w:r>
+                            <w:proofErr w:type="spellStart"/>
                             <w:r>
                               <w:rPr>
                                 <w:color w:val="0D0D0D" w:themeColor="text1" w:themeTint="F2"/>
@@ -4734,6 +4986,7 @@
                               </w:rPr>
                               <w:t>sacaP</w:t>
                             </w:r>
+                            <w:proofErr w:type="spellEnd"/>
                             <w:r>
                               <w:rPr>
                                 <w:color w:val="0D0D0D" w:themeColor="text1" w:themeTint="F2"/>
@@ -4784,7 +5037,15 @@
                                 <w:color w:val="0D0D0D" w:themeColor="text1" w:themeTint="F2"/>
                                 <w:lang w:val="es-MX"/>
                               </w:rPr>
-                              <w:t>&lt;-</w:t>
+                              <w:t>&lt;</w:t>
+                            </w:r>
+                            <w:proofErr w:type="gramStart"/>
+                            <w:r>
+                              <w:rPr>
+                                <w:color w:val="0D0D0D" w:themeColor="text1" w:themeTint="F2"/>
+                                <w:lang w:val="es-MX"/>
+                              </w:rPr>
+                              <w:t>-</w:t>
                             </w:r>
                             <w:r>
                               <w:rPr>
@@ -4800,6 +5061,7 @@
                               </w:rPr>
                               <w:t xml:space="preserve"> </w:t>
                             </w:r>
+                            <w:proofErr w:type="spellStart"/>
                             <w:r>
                               <w:rPr>
                                 <w:color w:val="0D0D0D" w:themeColor="text1" w:themeTint="F2"/>
@@ -4807,6 +5069,8 @@
                               </w:rPr>
                               <w:t>cLapiz</w:t>
                             </w:r>
+                            <w:proofErr w:type="spellEnd"/>
+                            <w:proofErr w:type="gramEnd"/>
                             <w:r>
                               <w:rPr>
                                 <w:color w:val="0D0D0D" w:themeColor="text1" w:themeTint="F2"/>
@@ -4821,6 +5085,7 @@
                               </w:rPr>
                               <w:t xml:space="preserve"> </w:t>
                             </w:r>
+                            <w:proofErr w:type="spellStart"/>
                             <w:r>
                               <w:rPr>
                                 <w:color w:val="0D0D0D" w:themeColor="text1" w:themeTint="F2"/>
@@ -4828,6 +5093,7 @@
                               </w:rPr>
                               <w:t>lapiz</w:t>
                             </w:r>
+                            <w:proofErr w:type="spellEnd"/>
                             <w:r>
                               <w:rPr>
                                 <w:color w:val="0D0D0D" w:themeColor="text1" w:themeTint="F2"/>
@@ -4842,6 +5108,7 @@
                               </w:rPr>
                               <w:t xml:space="preserve"> </w:t>
                             </w:r>
+                            <w:proofErr w:type="spellStart"/>
                             <w:r>
                               <w:rPr>
                                 <w:color w:val="0D0D0D" w:themeColor="text1" w:themeTint="F2"/>
@@ -4849,6 +5116,7 @@
                               </w:rPr>
                               <w:t>cGomas</w:t>
                             </w:r>
+                            <w:proofErr w:type="spellEnd"/>
                             <w:r>
                               <w:rPr>
                                 <w:color w:val="0D0D0D" w:themeColor="text1" w:themeTint="F2"/>
@@ -4898,6 +5166,7 @@
                               </w:rPr>
                               <w:t xml:space="preserve"> </w:t>
                             </w:r>
+                            <w:proofErr w:type="spellStart"/>
                             <w:r>
                               <w:rPr>
                                 <w:color w:val="0D0D0D" w:themeColor="text1" w:themeTint="F2"/>
@@ -4905,6 +5174,14 @@
                               </w:rPr>
                               <w:t>cSacaP</w:t>
                             </w:r>
+                            <w:proofErr w:type="spellEnd"/>
+                            <w:r>
+                              <w:rPr>
+                                <w:color w:val="0D0D0D" w:themeColor="text1" w:themeTint="F2"/>
+                                <w:lang w:val="es-MX"/>
+                              </w:rPr>
+                              <w:t xml:space="preserve"> *</w:t>
+                            </w:r>
                             <w:r>
                               <w:rPr>
                                 <w:color w:val="0D0D0D" w:themeColor="text1" w:themeTint="F2"/>
@@ -4912,26 +5189,21 @@
                               </w:rPr>
                               <w:t xml:space="preserve"> </w:t>
                             </w:r>
-                            <w:r>
-                              <w:rPr>
-                                <w:color w:val="0D0D0D" w:themeColor="text1" w:themeTint="F2"/>
-                                <w:lang w:val="es-MX"/>
-                              </w:rPr>
-                              <w:t>*</w:t>
-                            </w:r>
-                            <w:r>
-                              <w:rPr>
-                                <w:color w:val="0D0D0D" w:themeColor="text1" w:themeTint="F2"/>
-                                <w:lang w:val="es-MX"/>
-                              </w:rPr>
-                              <w:t xml:space="preserve"> </w:t>
-                            </w:r>
-                            <w:r>
-                              <w:rPr>
-                                <w:color w:val="0D0D0D" w:themeColor="text1" w:themeTint="F2"/>
-                                <w:lang w:val="es-MX"/>
-                              </w:rPr>
-                              <w:t>sacaP)</w:t>
+                            <w:proofErr w:type="spellStart"/>
+                            <w:r>
+                              <w:rPr>
+                                <w:color w:val="0D0D0D" w:themeColor="text1" w:themeTint="F2"/>
+                                <w:lang w:val="es-MX"/>
+                              </w:rPr>
+                              <w:t>sacaP</w:t>
+                            </w:r>
+                            <w:proofErr w:type="spellEnd"/>
+                            <w:r>
+                              <w:rPr>
+                                <w:color w:val="0D0D0D" w:themeColor="text1" w:themeTint="F2"/>
+                                <w:lang w:val="es-MX"/>
+                              </w:rPr>
+                              <w:t>)</w:t>
                             </w:r>
                           </w:p>
                         </w:txbxContent>
@@ -5256,6 +5528,7 @@
       <w:r>
         <w:rPr>
           <w:rFonts w:ascii="Arial" w:hAnsi="Arial" w:cs="Arial"/>
+          <w:noProof/>
           <w:color w:val="3C4043"/>
           <w:spacing w:val="3"/>
           <w:sz w:val="21"/>
@@ -5389,6 +5662,7 @@
       <w:r>
         <w:rPr>
           <w:rFonts w:ascii="Arial" w:hAnsi="Arial" w:cs="Arial"/>
+          <w:noProof/>
           <w:color w:val="3C4043"/>
           <w:spacing w:val="3"/>
           <w:sz w:val="21"/>
@@ -5463,6 +5737,7 @@
       <w:r>
         <w:rPr>
           <w:rFonts w:ascii="Arial" w:hAnsi="Arial" w:cs="Arial"/>
+          <w:noProof/>
           <w:color w:val="3C4043"/>
           <w:spacing w:val="3"/>
           <w:sz w:val="21"/>
@@ -5548,14 +5823,30 @@
                                 <w:color w:val="0D0D0D" w:themeColor="text1" w:themeTint="F2"/>
                                 <w:lang w:val="es-MX"/>
                               </w:rPr>
-                              <w:t xml:space="preserve"> es de: </w:t>
-                            </w:r>
-                            <w:r>
-                              <w:rPr>
-                                <w:color w:val="0D0D0D" w:themeColor="text1" w:themeTint="F2"/>
-                                <w:lang w:val="es-MX"/>
-                              </w:rPr>
-                              <w:t xml:space="preserve">”, </w:t>
+                              <w:t xml:space="preserve"> es de</w:t>
+                            </w:r>
+                            <w:proofErr w:type="gramStart"/>
+                            <w:r>
+                              <w:rPr>
+                                <w:color w:val="0D0D0D" w:themeColor="text1" w:themeTint="F2"/>
+                                <w:lang w:val="es-MX"/>
+                              </w:rPr>
+                              <w:t xml:space="preserve">: </w:t>
+                            </w:r>
+                            <w:r>
+                              <w:rPr>
+                                <w:color w:val="0D0D0D" w:themeColor="text1" w:themeTint="F2"/>
+                                <w:lang w:val="es-MX"/>
+                              </w:rPr>
+                              <w:t>”</w:t>
+                            </w:r>
+                            <w:proofErr w:type="gramEnd"/>
+                            <w:r>
+                              <w:rPr>
+                                <w:color w:val="0D0D0D" w:themeColor="text1" w:themeTint="F2"/>
+                                <w:lang w:val="es-MX"/>
+                              </w:rPr>
+                              <w:t xml:space="preserve">, </w:t>
                             </w:r>
                             <w:r>
                               <w:rPr>
@@ -5663,6 +5954,7 @@
       <w:r>
         <w:rPr>
           <w:rFonts w:ascii="Arial" w:hAnsi="Arial" w:cs="Arial"/>
+          <w:noProof/>
           <w:color w:val="3C4043"/>
           <w:spacing w:val="3"/>
           <w:sz w:val="21"/>
@@ -5737,6 +6029,7 @@
       <w:r>
         <w:rPr>
           <w:rFonts w:ascii="Arial" w:hAnsi="Arial" w:cs="Arial"/>
+          <w:noProof/>
           <w:color w:val="3C4043"/>
           <w:spacing w:val="3"/>
           <w:sz w:val="21"/>
@@ -5817,6 +6110,7 @@
       <w:r>
         <w:rPr>
           <w:rFonts w:ascii="Arial" w:hAnsi="Arial" w:cs="Arial"/>
+          <w:noProof/>
           <w:color w:val="3C4043"/>
           <w:spacing w:val="3"/>
           <w:sz w:val="21"/>
@@ -5883,6 +6177,7 @@
                                 <w:lang w:val="es-MX"/>
                               </w:rPr>
                             </w:pPr>
+                            <w:proofErr w:type="spellStart"/>
                             <w:r>
                               <w:rPr>
                                 <w:color w:val="0D0D0D" w:themeColor="text1" w:themeTint="F2"/>
@@ -5890,6 +6185,7 @@
                               </w:rPr>
                               <w:t>cLapiz</w:t>
                             </w:r>
+                            <w:proofErr w:type="spellEnd"/>
                             <w:r>
                               <w:rPr>
                                 <w:color w:val="0D0D0D" w:themeColor="text1" w:themeTint="F2"/>
@@ -5902,8 +6198,25 @@
                                 <w:color w:val="0D0D0D" w:themeColor="text1" w:themeTint="F2"/>
                                 <w:lang w:val="es-MX"/>
                               </w:rPr>
-                              <w:t xml:space="preserve"> cGomas, </w:t>
-                            </w:r>
+                              <w:t xml:space="preserve"> </w:t>
+                            </w:r>
+                            <w:proofErr w:type="spellStart"/>
+                            <w:r>
+                              <w:rPr>
+                                <w:color w:val="0D0D0D" w:themeColor="text1" w:themeTint="F2"/>
+                                <w:lang w:val="es-MX"/>
+                              </w:rPr>
+                              <w:t>cGomas</w:t>
+                            </w:r>
+                            <w:proofErr w:type="spellEnd"/>
+                            <w:r>
+                              <w:rPr>
+                                <w:color w:val="0D0D0D" w:themeColor="text1" w:themeTint="F2"/>
+                                <w:lang w:val="es-MX"/>
+                              </w:rPr>
+                              <w:t xml:space="preserve">, </w:t>
+                            </w:r>
+                            <w:proofErr w:type="spellStart"/>
                             <w:r>
                               <w:rPr>
                                 <w:color w:val="0D0D0D" w:themeColor="text1" w:themeTint="F2"/>
@@ -5911,6 +6224,7 @@
                               </w:rPr>
                               <w:t>cSacaP</w:t>
                             </w:r>
+                            <w:proofErr w:type="spellEnd"/>
                           </w:p>
                         </w:txbxContent>
                       </wps:txbx>
@@ -5985,6 +6299,7 @@
       <w:r>
         <w:rPr>
           <w:rFonts w:ascii="Arial" w:hAnsi="Arial" w:cs="Arial"/>
+          <w:noProof/>
           <w:color w:val="3C4043"/>
           <w:spacing w:val="3"/>
           <w:sz w:val="21"/>
@@ -6059,6 +6374,7 @@
       <w:r>
         <w:rPr>
           <w:rFonts w:ascii="Arial" w:hAnsi="Arial" w:cs="Arial"/>
+          <w:noProof/>
           <w:color w:val="3C4043"/>
           <w:spacing w:val="3"/>
           <w:sz w:val="21"/>
@@ -6444,6 +6760,7 @@
     <w:lsdException w:name="HTML Sample" w:semiHidden="1" w:unhideWhenUsed="1"/>
     <w:lsdException w:name="HTML Typewriter" w:semiHidden="1" w:unhideWhenUsed="1"/>
     <w:lsdException w:name="HTML Variable" w:semiHidden="1" w:unhideWhenUsed="1"/>
+    <w:lsdException w:name="Normal Table" w:semiHidden="1" w:unhideWhenUsed="1"/>
     <w:lsdException w:name="annotation subject" w:semiHidden="1" w:unhideWhenUsed="1"/>
     <w:lsdException w:name="No List" w:semiHidden="1" w:unhideWhenUsed="1"/>
     <w:lsdException w:name="Outline List 1" w:semiHidden="1" w:unhideWhenUsed="1"/>
@@ -6486,8 +6803,11 @@
     <w:lsdException w:name="Table Contemporary" w:semiHidden="1" w:unhideWhenUsed="1"/>
     <w:lsdException w:name="Table Elegant" w:semiHidden="1" w:unhideWhenUsed="1"/>
     <w:lsdException w:name="Table Professional" w:semiHidden="1" w:unhideWhenUsed="1"/>
+    <w:lsdException w:name="Table Subtle 1" w:semiHidden="1" w:unhideWhenUsed="1"/>
     <w:lsdException w:name="Table Subtle 2" w:semiHidden="1" w:unhideWhenUsed="1"/>
     <w:lsdException w:name="Table Web 1" w:semiHidden="1" w:unhideWhenUsed="1"/>
+    <w:lsdException w:name="Table Web 2" w:semiHidden="1" w:unhideWhenUsed="1"/>
+    <w:lsdException w:name="Table Web 3" w:semiHidden="1" w:unhideWhenUsed="1"/>
     <w:lsdException w:name="Balloon Text" w:semiHidden="1" w:unhideWhenUsed="1"/>
     <w:lsdException w:name="Table Grid" w:uiPriority="39"/>
     <w:lsdException w:name="Table Theme" w:semiHidden="1" w:unhideWhenUsed="1"/>

</xml_diff>